<commit_message>
oh the many things
</commit_message>
<xml_diff>
--- a/aiteaching/ChatGPT-Assignments-Hicks-A2.docx
+++ b/aiteaching/ChatGPT-Assignments-Hicks-A2.docx
@@ -765,8 +765,456 @@
         <w:t>---</w:t>
       </w:r>
     </w:p>
-    <w:p/>
-    <w:p/>
+    <w:p>
+      <w:r>
+        <w:t xml:space="preserve">&lt;table border="1" cellpadding="6" </w:t>
+      </w:r>
+      <w:proofErr w:type="spellStart"/>
+      <w:r>
+        <w:t>cellspacing</w:t>
+      </w:r>
+      <w:proofErr w:type="spellEnd"/>
+      <w:r>
+        <w:t>="0"&gt;</w:t>
+      </w:r>
+    </w:p>
+    <w:p>
+      <w:r>
+        <w:t xml:space="preserve">  &lt;</w:t>
+      </w:r>
+      <w:proofErr w:type="spellStart"/>
+      <w:r>
+        <w:t>thead</w:t>
+      </w:r>
+      <w:proofErr w:type="spellEnd"/>
+      <w:r>
+        <w:t>&gt;</w:t>
+      </w:r>
+    </w:p>
+    <w:p>
+      <w:r>
+        <w:t xml:space="preserve">    &lt;tr&gt;</w:t>
+      </w:r>
+    </w:p>
+    <w:p>
+      <w:r>
+        <w:t xml:space="preserve">      &lt;</w:t>
+      </w:r>
+      <w:proofErr w:type="spellStart"/>
+      <w:r>
+        <w:t>th</w:t>
+      </w:r>
+      <w:proofErr w:type="spellEnd"/>
+      <w:r>
+        <w:t xml:space="preserve"> scope="col"&gt;Criteria&lt;/</w:t>
+      </w:r>
+      <w:proofErr w:type="spellStart"/>
+      <w:r>
+        <w:t>th</w:t>
+      </w:r>
+      <w:proofErr w:type="spellEnd"/>
+      <w:r>
+        <w:t>&gt;</w:t>
+      </w:r>
+    </w:p>
+    <w:p>
+      <w:r>
+        <w:t xml:space="preserve">      &lt;</w:t>
+      </w:r>
+      <w:proofErr w:type="spellStart"/>
+      <w:r>
+        <w:t>th</w:t>
+      </w:r>
+      <w:proofErr w:type="spellEnd"/>
+      <w:r>
+        <w:t xml:space="preserve"> scope="col"&gt;Excellent&lt;</w:t>
+      </w:r>
+      <w:proofErr w:type="spellStart"/>
+      <w:r>
+        <w:t>br</w:t>
+      </w:r>
+      <w:proofErr w:type="spellEnd"/>
+      <w:r>
+        <w:t>&gt;(A)&lt;/</w:t>
+      </w:r>
+      <w:proofErr w:type="spellStart"/>
+      <w:r>
+        <w:t>th</w:t>
+      </w:r>
+      <w:proofErr w:type="spellEnd"/>
+      <w:r>
+        <w:t>&gt;</w:t>
+      </w:r>
+    </w:p>
+    <w:p>
+      <w:r>
+        <w:t xml:space="preserve">      &lt;</w:t>
+      </w:r>
+      <w:proofErr w:type="spellStart"/>
+      <w:r>
+        <w:t>th</w:t>
+      </w:r>
+      <w:proofErr w:type="spellEnd"/>
+      <w:r>
+        <w:t xml:space="preserve"> scope="col"&gt;Good&lt;</w:t>
+      </w:r>
+      <w:proofErr w:type="spellStart"/>
+      <w:r>
+        <w:t>br</w:t>
+      </w:r>
+      <w:proofErr w:type="spellEnd"/>
+      <w:r>
+        <w:t>&gt;(B)&lt;/</w:t>
+      </w:r>
+      <w:proofErr w:type="spellStart"/>
+      <w:r>
+        <w:t>th</w:t>
+      </w:r>
+      <w:proofErr w:type="spellEnd"/>
+      <w:r>
+        <w:t>&gt;</w:t>
+      </w:r>
+    </w:p>
+    <w:p>
+      <w:r>
+        <w:t xml:space="preserve">      &lt;</w:t>
+      </w:r>
+      <w:proofErr w:type="spellStart"/>
+      <w:r>
+        <w:t>th</w:t>
+      </w:r>
+      <w:proofErr w:type="spellEnd"/>
+      <w:r>
+        <w:t xml:space="preserve"> scope="col"&gt;Acceptable&lt;</w:t>
+      </w:r>
+      <w:proofErr w:type="spellStart"/>
+      <w:r>
+        <w:t>br</w:t>
+      </w:r>
+      <w:proofErr w:type="spellEnd"/>
+      <w:r>
+        <w:t>&gt;(C)&lt;/</w:t>
+      </w:r>
+      <w:proofErr w:type="spellStart"/>
+      <w:r>
+        <w:t>th</w:t>
+      </w:r>
+      <w:proofErr w:type="spellEnd"/>
+      <w:r>
+        <w:t>&gt;</w:t>
+      </w:r>
+    </w:p>
+    <w:p>
+      <w:r>
+        <w:t xml:space="preserve">      &lt;</w:t>
+      </w:r>
+      <w:proofErr w:type="spellStart"/>
+      <w:r>
+        <w:t>th</w:t>
+      </w:r>
+      <w:proofErr w:type="spellEnd"/>
+      <w:r>
+        <w:t xml:space="preserve"> scope="col"&gt;Needs Improvement&lt;</w:t>
+      </w:r>
+      <w:proofErr w:type="spellStart"/>
+      <w:r>
+        <w:t>br</w:t>
+      </w:r>
+      <w:proofErr w:type="spellEnd"/>
+      <w:r>
+        <w:t>&gt;(</w:t>
+      </w:r>
+      <w:proofErr w:type="spellStart"/>
+      <w:r>
+        <w:t>D&amp;ndash;F</w:t>
+      </w:r>
+      <w:proofErr w:type="spellEnd"/>
+      <w:r>
+        <w:t>)&lt;/</w:t>
+      </w:r>
+      <w:proofErr w:type="spellStart"/>
+      <w:r>
+        <w:t>th</w:t>
+      </w:r>
+      <w:proofErr w:type="spellEnd"/>
+      <w:r>
+        <w:t>&gt;</w:t>
+      </w:r>
+    </w:p>
+    <w:p>
+      <w:r>
+        <w:t xml:space="preserve">    &lt;/tr&gt;</w:t>
+      </w:r>
+    </w:p>
+    <w:p>
+      <w:r>
+        <w:t xml:space="preserve">  &lt;/</w:t>
+      </w:r>
+      <w:proofErr w:type="spellStart"/>
+      <w:r>
+        <w:t>thead</w:t>
+      </w:r>
+      <w:proofErr w:type="spellEnd"/>
+      <w:r>
+        <w:t>&gt;</w:t>
+      </w:r>
+    </w:p>
+    <w:p>
+      <w:r>
+        <w:t xml:space="preserve">  &lt;</w:t>
+      </w:r>
+      <w:proofErr w:type="spellStart"/>
+      <w:r>
+        <w:t>tbody</w:t>
+      </w:r>
+      <w:proofErr w:type="spellEnd"/>
+      <w:r>
+        <w:t>&gt;</w:t>
+      </w:r>
+    </w:p>
+    <w:p>
+      <w:r>
+        <w:t xml:space="preserve">    &lt;tr&gt;</w:t>
+      </w:r>
+    </w:p>
+    <w:p>
+      <w:r>
+        <w:t xml:space="preserve">      &lt;td scope="row"&gt;Depth of Exploration&lt;</w:t>
+      </w:r>
+      <w:proofErr w:type="spellStart"/>
+      <w:r>
+        <w:t>br</w:t>
+      </w:r>
+      <w:proofErr w:type="spellEnd"/>
+      <w:r>
+        <w:t>&gt;Demonstrates a thoughtful, nuanced exploration of the AI tool.&lt;/td&gt;</w:t>
+      </w:r>
+    </w:p>
+    <w:p>
+      <w:r>
+        <w:t xml:space="preserve">      &lt;td&gt;Insightful, original exploration that clearly explains tool function and offers deep reflection.&lt;/td&gt;</w:t>
+      </w:r>
+    </w:p>
+    <w:p>
+      <w:r>
+        <w:t xml:space="preserve">      &lt;td&gt;Clear explanation of the tool with thoughtful reflection; mostly original analysis.&lt;/td&gt;</w:t>
+      </w:r>
+    </w:p>
+    <w:p>
+      <w:r>
+        <w:t xml:space="preserve">      &lt;td&gt;Basic explanation and surface-level reflection; some generalizations or gaps.&lt;/td&gt;</w:t>
+      </w:r>
+    </w:p>
+    <w:p>
+      <w:r>
+        <w:t xml:space="preserve">      &lt;td&gt;Limited or unclear explanation; minimal reflection or insight.&lt;/td&gt;</w:t>
+      </w:r>
+    </w:p>
+    <w:p>
+      <w:r>
+        <w:t xml:space="preserve">    &lt;/tr&gt;</w:t>
+      </w:r>
+    </w:p>
+    <w:p>
+      <w:r>
+        <w:t xml:space="preserve">    &lt;tr&gt;</w:t>
+      </w:r>
+    </w:p>
+    <w:p>
+      <w:r>
+        <w:t xml:space="preserve">      &lt;td scope="row"&gt;Specificity of Details&lt;</w:t>
+      </w:r>
+      <w:proofErr w:type="spellStart"/>
+      <w:r>
+        <w:t>br</w:t>
+      </w:r>
+      <w:proofErr w:type="spellEnd"/>
+      <w:r>
+        <w:t>&gt;Supports claims with concrete details and examples.&lt;/td&gt;</w:t>
+      </w:r>
+    </w:p>
+    <w:p>
+      <w:r>
+        <w:t xml:space="preserve">      &lt;td&gt;Detailed and specific examples that clearly support insights and claims.&lt;/td&gt;</w:t>
+      </w:r>
+    </w:p>
+    <w:p>
+      <w:r>
+        <w:t xml:space="preserve">      &lt;td&gt;Several clear examples, though some may lack full integration or depth.&lt;/td&gt;</w:t>
+      </w:r>
+    </w:p>
+    <w:p>
+      <w:r>
+        <w:lastRenderedPageBreak/>
+        <w:t xml:space="preserve">      &lt;td&gt;Some relevant examples, but may be vague or underdeveloped.&lt;/td&gt;</w:t>
+      </w:r>
+    </w:p>
+    <w:p>
+      <w:r>
+        <w:t xml:space="preserve">      &lt;td&gt;Few or no specific examples; unclear or unsupported claims.&lt;/td&gt;</w:t>
+      </w:r>
+    </w:p>
+    <w:p>
+      <w:r>
+        <w:t xml:space="preserve">    &lt;/tr&gt;</w:t>
+      </w:r>
+    </w:p>
+    <w:p>
+      <w:r>
+        <w:t xml:space="preserve">    &lt;tr&gt;</w:t>
+      </w:r>
+    </w:p>
+    <w:p>
+      <w:r>
+        <w:t xml:space="preserve">      &lt;td scope="row"&gt;Critical Thinking&lt;</w:t>
+      </w:r>
+      <w:proofErr w:type="spellStart"/>
+      <w:r>
+        <w:t>br</w:t>
+      </w:r>
+      <w:proofErr w:type="spellEnd"/>
+      <w:r>
+        <w:t xml:space="preserve">&gt;Evaluates the </w:t>
+      </w:r>
+      <w:proofErr w:type="spellStart"/>
+      <w:r>
+        <w:t>tool&amp;rsquo;s</w:t>
+      </w:r>
+      <w:proofErr w:type="spellEnd"/>
+      <w:r>
+        <w:t xml:space="preserve"> uses, benefits, and drawbacks.&lt;/td&gt;</w:t>
+      </w:r>
+    </w:p>
+    <w:p>
+      <w:r>
+        <w:t xml:space="preserve">      &lt;td&gt;Offers insightful, balanced analysis with strong awareness of context and implications.&lt;/td&gt;</w:t>
+      </w:r>
+    </w:p>
+    <w:p>
+      <w:r>
+        <w:t xml:space="preserve">      &lt;td&gt;Addresses both strengths and weaknesses with some depth.&lt;/td&gt;</w:t>
+      </w:r>
+    </w:p>
+    <w:p>
+      <w:r>
+        <w:t xml:space="preserve">      &lt;td&gt;Touches on strengths or weaknesses; may be imbalanced or superficial.&lt;/td&gt;</w:t>
+      </w:r>
+    </w:p>
+    <w:p>
+      <w:r>
+        <w:t xml:space="preserve">      &lt;td&gt;Little to no evaluation; lacks critical thought or awareness.&lt;/td&gt;</w:t>
+      </w:r>
+    </w:p>
+    <w:p>
+      <w:r>
+        <w:t xml:space="preserve">    &lt;/tr&gt;</w:t>
+      </w:r>
+    </w:p>
+    <w:p>
+      <w:r>
+        <w:t xml:space="preserve">    &lt;tr&gt;</w:t>
+      </w:r>
+    </w:p>
+    <w:p>
+      <w:r>
+        <w:t xml:space="preserve">      &lt;td scope="row"&gt;Organization &amp;amp; Coherence&lt;</w:t>
+      </w:r>
+      <w:proofErr w:type="spellStart"/>
+      <w:r>
+        <w:t>br</w:t>
+      </w:r>
+      <w:proofErr w:type="spellEnd"/>
+      <w:r>
+        <w:t>&gt;Presents ideas clearly with logical structure.&lt;/td&gt;</w:t>
+      </w:r>
+    </w:p>
+    <w:p>
+      <w:r>
+        <w:t xml:space="preserve">      &lt;td&gt;Ideas are well-organized, transitions are smooth, and the overall structure is effective.&lt;/td&gt;</w:t>
+      </w:r>
+    </w:p>
+    <w:p>
+      <w:r>
+        <w:t xml:space="preserve">      &lt;td&gt;Generally clear structure; transitions are adequate.&lt;/td&gt;</w:t>
+      </w:r>
+    </w:p>
+    <w:p>
+      <w:r>
+        <w:t xml:space="preserve">      &lt;td&gt;Some disorganization or weak transitions; may affect clarity.&lt;/td&gt;</w:t>
+      </w:r>
+    </w:p>
+    <w:p>
+      <w:r>
+        <w:t xml:space="preserve">      &lt;td&gt;Disorganized or hard to follow; lacks clear structure.&lt;/td&gt;</w:t>
+      </w:r>
+    </w:p>
+    <w:p>
+      <w:r>
+        <w:t xml:space="preserve">    &lt;/tr&gt;</w:t>
+      </w:r>
+    </w:p>
+    <w:p>
+      <w:r>
+        <w:t xml:space="preserve">    &lt;tr&gt;</w:t>
+      </w:r>
+    </w:p>
+    <w:p>
+      <w:r>
+        <w:t xml:space="preserve">      &lt;td scope="row"&gt;Mechanics &amp;amp; Style&lt;</w:t>
+      </w:r>
+      <w:proofErr w:type="spellStart"/>
+      <w:r>
+        <w:t>br</w:t>
+      </w:r>
+      <w:proofErr w:type="spellEnd"/>
+      <w:r>
+        <w:t>&gt;Uses appropriate tone, grammar, and mechanics.&lt;/td&gt;</w:t>
+      </w:r>
+    </w:p>
+    <w:p>
+      <w:r>
+        <w:t xml:space="preserve">      &lt;td&gt;Polished, professional writing free from errors.&lt;/td&gt;</w:t>
+      </w:r>
+    </w:p>
+    <w:p>
+      <w:r>
+        <w:t xml:space="preserve">      &lt;td&gt;Minor errors that do not affect readability.&lt;/td&gt;</w:t>
+      </w:r>
+    </w:p>
+    <w:p>
+      <w:r>
+        <w:t xml:space="preserve">      &lt;td&gt;Noticeable errors that occasionally distract the reader.&lt;/td&gt;</w:t>
+      </w:r>
+    </w:p>
+    <w:p>
+      <w:r>
+        <w:t xml:space="preserve">      &lt;td&gt;Frequent or serious errors that interfere with meaning.&lt;/td&gt;</w:t>
+      </w:r>
+    </w:p>
+    <w:p>
+      <w:r>
+        <w:lastRenderedPageBreak/>
+        <w:t xml:space="preserve">    &lt;/tr&gt;</w:t>
+      </w:r>
+    </w:p>
+    <w:p>
+      <w:r>
+        <w:t xml:space="preserve">  &lt;/</w:t>
+      </w:r>
+      <w:proofErr w:type="spellStart"/>
+      <w:r>
+        <w:t>tbody</w:t>
+      </w:r>
+      <w:proofErr w:type="spellEnd"/>
+      <w:r>
+        <w:t>&gt;</w:t>
+      </w:r>
+    </w:p>
+    <w:p>
+      <w:r>
+        <w:t>&lt;/table&gt;</w:t>
+      </w:r>
+    </w:p>
     <w:sectPr>
       <w:pgSz w:w="12240" w:h="15840"/>
       <w:pgMar w:top="1440" w:right="1440" w:bottom="1440" w:left="1440" w:header="720" w:footer="720" w:gutter="0"/>

</xml_diff>